<commit_message>
Completed Task 03.Company Administration
</commit_message>
<xml_diff>
--- a/JavaScript Advanced/Exam Practice/Retake Exam - 10 December 2021/Company Administration/03. Company Administration_Условие.docx
+++ b/JavaScript Advanced/Exam Practice/Retake Exam - 10 December 2021/Company Administration/03. Company Administration_Условие.docx
@@ -1,6 +1,6 @@
 
 <file path=word/document.xml><?xml version="1.0" encoding="utf-8"?>
-<w:document xmlns:wpc="http://schemas.microsoft.com/office/word/2010/wordprocessingCanvas" xmlns:mc="http://schemas.openxmlformats.org/markup-compatibility/2006" xmlns:o="urn:schemas-microsoft-com:office:office" xmlns:r="http://schemas.openxmlformats.org/officeDocument/2006/relationships" xmlns:m="http://schemas.openxmlformats.org/officeDocument/2006/math" xmlns:v="urn:schemas-microsoft-com:vml" xmlns:wp14="http://schemas.microsoft.com/office/word/2010/wordprocessingDrawing" xmlns:wp="http://schemas.openxmlformats.org/drawingml/2006/wordprocessingDrawing" xmlns:w10="urn:schemas-microsoft-com:office:word" xmlns:w="http://schemas.openxmlformats.org/wordprocessingml/2006/main" xmlns:w14="http://schemas.microsoft.com/office/word/2010/wordml" xmlns:w15="http://schemas.microsoft.com/office/word/2012/wordml" xmlns:wpg="http://schemas.microsoft.com/office/word/2010/wordprocessingGroup" xmlns:wpi="http://schemas.microsoft.com/office/word/2010/wordprocessingInk" xmlns:wne="http://schemas.microsoft.com/office/word/2006/wordml" xmlns:wps="http://schemas.microsoft.com/office/word/2010/wordprocessingShape" mc:Ignorable="w14 w15 wp14">
+<w:document xmlns:wpc="http://schemas.microsoft.com/office/word/2010/wordprocessingCanvas" xmlns:cx="http://schemas.microsoft.com/office/drawing/2014/chartex" xmlns:cx1="http://schemas.microsoft.com/office/drawing/2015/9/8/chartex" xmlns:cx2="http://schemas.microsoft.com/office/drawing/2015/10/21/chartex" xmlns:cx3="http://schemas.microsoft.com/office/drawing/2016/5/9/chartex" xmlns:cx4="http://schemas.microsoft.com/office/drawing/2016/5/10/chartex" xmlns:cx5="http://schemas.microsoft.com/office/drawing/2016/5/11/chartex" xmlns:cx6="http://schemas.microsoft.com/office/drawing/2016/5/12/chartex" xmlns:cx7="http://schemas.microsoft.com/office/drawing/2016/5/13/chartex" xmlns:cx8="http://schemas.microsoft.com/office/drawing/2016/5/14/chartex" xmlns:mc="http://schemas.openxmlformats.org/markup-compatibility/2006" xmlns:aink="http://schemas.microsoft.com/office/drawing/2016/ink" xmlns:am3d="http://schemas.microsoft.com/office/drawing/2017/model3d" xmlns:o="urn:schemas-microsoft-com:office:office" xmlns:r="http://schemas.openxmlformats.org/officeDocument/2006/relationships" xmlns:m="http://schemas.openxmlformats.org/officeDocument/2006/math" xmlns:v="urn:schemas-microsoft-com:vml" xmlns:wp14="http://schemas.microsoft.com/office/word/2010/wordprocessingDrawing" xmlns:wp="http://schemas.openxmlformats.org/drawingml/2006/wordprocessingDrawing" xmlns:w10="urn:schemas-microsoft-com:office:word" xmlns:w="http://schemas.openxmlformats.org/wordprocessingml/2006/main" xmlns:w14="http://schemas.microsoft.com/office/word/2010/wordml" xmlns:w15="http://schemas.microsoft.com/office/word/2012/wordml" xmlns:w16cex="http://schemas.microsoft.com/office/word/2018/wordml/cex" xmlns:w16cid="http://schemas.microsoft.com/office/word/2016/wordml/cid" xmlns:w16="http://schemas.microsoft.com/office/word/2018/wordml" xmlns:w16sdtdh="http://schemas.microsoft.com/office/word/2020/wordml/sdtdatahash" xmlns:w16se="http://schemas.microsoft.com/office/word/2015/wordml/symex" xmlns:wpg="http://schemas.microsoft.com/office/word/2010/wordprocessingGroup" xmlns:wpi="http://schemas.microsoft.com/office/word/2010/wordprocessingInk" xmlns:wne="http://schemas.microsoft.com/office/word/2006/wordml" xmlns:wps="http://schemas.microsoft.com/office/word/2010/wordprocessingShape" mc:Ignorable="w14 w15 w16se w16cid w16 w16cex w16sdtdh wp14">
   <w:body>
     <w:p>
       <w:pPr>
@@ -197,7 +197,7 @@
     </w:p>
     <w:tbl>
       <w:tblPr>
-        <w:tblStyle w:val="a3"/>
+        <w:tblStyle w:val="TableGrid"/>
         <w:tblW w:w="8792" w:type="dxa"/>
         <w:tblInd w:w="23" w:type="dxa"/>
         <w:tblLayout w:type="fixed"/>
@@ -222,7 +222,7 @@
           </w:tcPr>
           <w:p>
             <w:pPr>
-              <w:pStyle w:val="HTML"/>
+              <w:pStyle w:val="HTMLPreformatted"/>
               <w:shd w:val="clear" w:color="auto" w:fill="FFFFFF"/>
               <w:rPr>
                 <w:rFonts w:ascii="Consolas" w:hAnsi="Consolas"/>
@@ -327,7 +327,7 @@
           </w:p>
           <w:p>
             <w:pPr>
-              <w:pStyle w:val="HTML"/>
+              <w:pStyle w:val="HTMLPreformatted"/>
               <w:shd w:val="clear" w:color="auto" w:fill="FFFFFF"/>
               <w:rPr>
                 <w:rFonts w:ascii="Consolas" w:hAnsi="Consolas"/>
@@ -568,7 +568,7 @@
           </w:p>
           <w:p>
             <w:pPr>
-              <w:pStyle w:val="HTML"/>
+              <w:pStyle w:val="HTMLPreformatted"/>
               <w:shd w:val="clear" w:color="auto" w:fill="FFFFFF"/>
               <w:rPr>
                 <w:rFonts w:ascii="Consolas" w:hAnsi="Consolas"/>
@@ -636,7 +636,7 @@
           </w:p>
           <w:p>
             <w:pPr>
-              <w:pStyle w:val="HTML"/>
+              <w:pStyle w:val="HTMLPreformatted"/>
               <w:shd w:val="clear" w:color="auto" w:fill="FFFFFF"/>
               <w:rPr>
                 <w:rFonts w:ascii="Consolas" w:hAnsi="Consolas"/>
@@ -670,7 +670,7 @@
           </w:p>
           <w:p>
             <w:pPr>
-              <w:pStyle w:val="HTML"/>
+              <w:pStyle w:val="HTMLPreformatted"/>
               <w:shd w:val="clear" w:color="auto" w:fill="FFFFFF"/>
               <w:rPr>
                 <w:rFonts w:ascii="Consolas" w:hAnsi="Consolas"/>
@@ -769,7 +769,7 @@
           </w:p>
           <w:p>
             <w:pPr>
-              <w:pStyle w:val="HTML"/>
+              <w:pStyle w:val="HTMLPreformatted"/>
               <w:shd w:val="clear" w:color="auto" w:fill="FFFFFF"/>
               <w:rPr>
                 <w:rFonts w:ascii="Consolas" w:hAnsi="Consolas"/>
@@ -794,7 +794,15 @@
     </w:tbl>
     <w:p/>
     <w:p>
-      <w:r>
+      <w:pPr>
+        <w:rPr>
+          <w:color w:val="70AD47" w:themeColor="accent6"/>
+        </w:rPr>
+      </w:pPr>
+      <w:r>
+        <w:rPr>
+          <w:color w:val="70AD47" w:themeColor="accent6"/>
+        </w:rPr>
         <w:t xml:space="preserve">The object that should have the following functionality: </w:t>
       </w:r>
     </w:p>
@@ -804,6 +812,7 @@
         <w:spacing w:line="285" w:lineRule="atLeast"/>
         <w:rPr>
           <w:rFonts w:cstheme="minorHAnsi"/>
+          <w:color w:val="70AD47" w:themeColor="accent6"/>
         </w:rPr>
       </w:pPr>
       <w:r>
@@ -811,6 +820,7 @@
           <w:rStyle w:val="jlqj4b"/>
           <w:rFonts w:ascii="Consolas" w:hAnsi="Consolas"/>
           <w:b/>
+          <w:color w:val="70AD47" w:themeColor="accent6"/>
           <w:lang w:val="en"/>
         </w:rPr>
         <w:t>hiringEmployee</w:t>
@@ -820,6 +830,7 @@
           <w:rStyle w:val="jlqj4b"/>
           <w:rFonts w:ascii="Consolas" w:hAnsi="Consolas"/>
           <w:b/>
+          <w:color w:val="70AD47" w:themeColor="accent6"/>
           <w:lang w:val="bg-BG"/>
         </w:rPr>
         <w:t xml:space="preserve"> </w:t>
@@ -829,6 +840,7 @@
           <w:rStyle w:val="jlqj4b"/>
           <w:rFonts w:ascii="Consolas" w:hAnsi="Consolas"/>
           <w:b/>
+          <w:color w:val="70AD47" w:themeColor="accent6"/>
           <w:lang w:val="en"/>
         </w:rPr>
         <w:t xml:space="preserve">(name, </w:t>
@@ -838,13 +850,14 @@
           <w:rStyle w:val="jlqj4b"/>
           <w:rFonts w:ascii="Consolas" w:hAnsi="Consolas"/>
           <w:b/>
+          <w:color w:val="70AD47" w:themeColor="accent6"/>
         </w:rPr>
         <w:t>position,</w:t>
       </w:r>
       <w:r>
         <w:rPr>
           <w:rFonts w:ascii="Consolas" w:hAnsi="Consolas"/>
-          <w:color w:val="001080"/>
+          <w:color w:val="70AD47" w:themeColor="accent6"/>
           <w:sz w:val="21"/>
           <w:szCs w:val="21"/>
         </w:rPr>
@@ -854,7 +867,7 @@
         <w:rPr>
           <w:rFonts w:ascii="Consolas" w:eastAsia="Times New Roman" w:hAnsi="Consolas" w:cs="Times New Roman"/>
           <w:b/>
-          <w:color w:val="000000" w:themeColor="text1"/>
+          <w:color w:val="70AD47" w:themeColor="accent6"/>
           <w:lang w:val="bg-BG" w:eastAsia="bg-BG"/>
         </w:rPr>
         <w:t>yearsExperience</w:t>
@@ -864,6 +877,7 @@
           <w:rStyle w:val="jlqj4b"/>
           <w:rFonts w:ascii="Consolas" w:hAnsi="Consolas"/>
           <w:b/>
+          <w:color w:val="70AD47" w:themeColor="accent6"/>
           <w:lang w:val="en"/>
         </w:rPr>
         <w:t>)</w:t>
@@ -872,21 +886,27 @@
         <w:rPr>
           <w:rFonts w:cstheme="minorHAnsi"/>
           <w:b/>
+          <w:color w:val="70AD47" w:themeColor="accent6"/>
         </w:rPr>
         <w:t xml:space="preserve"> - </w:t>
       </w:r>
       <w:r>
         <w:rPr>
           <w:rFonts w:cstheme="minorHAnsi"/>
+          <w:color w:val="70AD47" w:themeColor="accent6"/>
         </w:rPr>
         <w:t xml:space="preserve">A function </w:t>
       </w:r>
       <w:r>
+        <w:rPr>
+          <w:color w:val="70AD47" w:themeColor="accent6"/>
+        </w:rPr>
         <w:t>that accepts three parameters</w:t>
       </w:r>
       <w:r>
         <w:rPr>
           <w:rFonts w:cstheme="minorHAnsi"/>
+          <w:color w:val="70AD47" w:themeColor="accent6"/>
         </w:rPr>
         <w:t xml:space="preserve">: </w:t>
       </w:r>
@@ -894,12 +914,14 @@
         <w:rPr>
           <w:rFonts w:cstheme="minorHAnsi"/>
           <w:b/>
+          <w:color w:val="70AD47" w:themeColor="accent6"/>
         </w:rPr>
         <w:t>string</w:t>
       </w:r>
       <w:r>
         <w:rPr>
           <w:rFonts w:cstheme="minorHAnsi"/>
+          <w:color w:val="70AD47" w:themeColor="accent6"/>
         </w:rPr>
         <w:t xml:space="preserve">, </w:t>
       </w:r>
@@ -907,12 +929,14 @@
         <w:rPr>
           <w:rFonts w:cstheme="minorHAnsi"/>
           <w:b/>
+          <w:color w:val="70AD47" w:themeColor="accent6"/>
         </w:rPr>
         <w:t>string</w:t>
       </w:r>
       <w:r>
         <w:rPr>
           <w:rFonts w:cstheme="minorHAnsi"/>
+          <w:color w:val="70AD47" w:themeColor="accent6"/>
         </w:rPr>
         <w:t xml:space="preserve">, and </w:t>
       </w:r>
@@ -920,19 +944,21 @@
         <w:rPr>
           <w:rFonts w:cstheme="minorHAnsi"/>
           <w:b/>
+          <w:color w:val="70AD47" w:themeColor="accent6"/>
         </w:rPr>
         <w:t>number</w:t>
       </w:r>
       <w:r>
         <w:rPr>
           <w:rFonts w:cstheme="minorHAnsi"/>
+          <w:color w:val="70AD47" w:themeColor="accent6"/>
         </w:rPr>
         <w:t>.</w:t>
       </w:r>
     </w:p>
     <w:p>
       <w:pPr>
-        <w:pStyle w:val="a4"/>
+        <w:pStyle w:val="ListParagraph"/>
         <w:numPr>
           <w:ilvl w:val="0"/>
           <w:numId w:val="1"/>
@@ -941,11 +967,13 @@
         <w:rPr>
           <w:rFonts w:ascii="Consolas" w:hAnsi="Consolas" w:cstheme="minorHAnsi"/>
           <w:b/>
-        </w:rPr>
-      </w:pPr>
-      <w:r>
-        <w:rPr>
-          <w:rStyle w:val="jlqj4b"/>
+          <w:color w:val="70AD47" w:themeColor="accent6"/>
+        </w:rPr>
+      </w:pPr>
+      <w:r>
+        <w:rPr>
+          <w:rStyle w:val="jlqj4b"/>
+          <w:color w:val="70AD47" w:themeColor="accent6"/>
           <w:lang w:val="en"/>
         </w:rPr>
         <w:t>If the value of the string</w:t>
@@ -955,114 +983,120 @@
           <w:rStyle w:val="jlqj4b"/>
           <w:rFonts w:ascii="Consolas" w:hAnsi="Consolas"/>
           <w:b/>
+          <w:color w:val="70AD47" w:themeColor="accent6"/>
+        </w:rPr>
+        <w:t xml:space="preserve"> position</w:t>
+      </w:r>
+      <w:r>
+        <w:rPr>
+          <w:rStyle w:val="Heading1Char"/>
+          <w:color w:val="70AD47" w:themeColor="accent6"/>
+          <w:lang w:val="en"/>
         </w:rPr>
         <w:t xml:space="preserve"> </w:t>
       </w:r>
       <w:r>
         <w:rPr>
           <w:rStyle w:val="jlqj4b"/>
+          <w:color w:val="70AD47" w:themeColor="accent6"/>
+          <w:lang w:val="en"/>
+        </w:rPr>
+        <w:t>is different from</w:t>
+      </w:r>
+      <w:r>
+        <w:rPr>
+          <w:rStyle w:val="jlqj4b"/>
+          <w:color w:val="70AD47" w:themeColor="accent6"/>
+          <w:lang w:val="bg-BG"/>
+        </w:rPr>
+        <w:t xml:space="preserve"> </w:t>
+      </w:r>
+      <w:r>
+        <w:rPr>
+          <w:noProof/>
+          <w:color w:val="70AD47" w:themeColor="accent6"/>
+        </w:rPr>
+        <w:t>"</w:t>
+      </w:r>
+      <w:r>
+        <w:rPr>
+          <w:rStyle w:val="jlqj4b"/>
+          <w:b/>
+          <w:color w:val="70AD47" w:themeColor="accent6"/>
+          <w:lang w:val="en"/>
+        </w:rPr>
+        <w:t>Programmer</w:t>
+      </w:r>
+      <w:r>
+        <w:rPr>
+          <w:noProof/>
+          <w:color w:val="70AD47" w:themeColor="accent6"/>
+        </w:rPr>
+        <w:t>"</w:t>
+      </w:r>
+      <w:r>
+        <w:rPr>
+          <w:noProof/>
+          <w:color w:val="70AD47" w:themeColor="accent6"/>
+          <w:lang w:val="bg-BG"/>
+        </w:rPr>
+        <w:t xml:space="preserve">, </w:t>
+      </w:r>
+      <w:r>
+        <w:rPr>
+          <w:rStyle w:val="jlqj4b"/>
+          <w:b/>
+          <w:color w:val="70AD47" w:themeColor="accent6"/>
+        </w:rPr>
+        <w:t>throw</w:t>
+      </w:r>
+      <w:r>
+        <w:rPr>
+          <w:rStyle w:val="jlqj4b"/>
+          <w:color w:val="70AD47" w:themeColor="accent6"/>
+        </w:rPr>
+        <w:t xml:space="preserve"> an error: </w:t>
+      </w:r>
+      <w:r>
+        <w:rPr>
+          <w:rStyle w:val="jlqj4b"/>
           <w:rFonts w:ascii="Consolas" w:hAnsi="Consolas"/>
           <w:b/>
-        </w:rPr>
-        <w:t>position</w:t>
-      </w:r>
-      <w:r>
-        <w:rPr>
-          <w:rStyle w:val="10"/>
-          <w:lang w:val="en"/>
-        </w:rPr>
-        <w:t xml:space="preserve"> </w:t>
-      </w:r>
-      <w:r>
-        <w:rPr>
-          <w:rStyle w:val="jlqj4b"/>
-          <w:lang w:val="en"/>
-        </w:rPr>
-        <w:t>is different from</w:t>
-      </w:r>
-      <w:r>
-        <w:rPr>
-          <w:rStyle w:val="jlqj4b"/>
-          <w:lang w:val="bg-BG"/>
-        </w:rPr>
-        <w:t xml:space="preserve"> </w:t>
-      </w:r>
-      <w:r>
-        <w:rPr>
-          <w:noProof/>
-        </w:rPr>
-        <w:t>"</w:t>
-      </w:r>
-      <w:r>
-        <w:rPr>
-          <w:rStyle w:val="jlqj4b"/>
-          <w:b/>
-          <w:lang w:val="en"/>
-        </w:rPr>
-        <w:t>Programmer</w:t>
-      </w:r>
-      <w:r>
-        <w:rPr>
-          <w:noProof/>
-        </w:rPr>
-        <w:t>"</w:t>
-      </w:r>
-      <w:r>
-        <w:rPr>
-          <w:noProof/>
-          <w:lang w:val="bg-BG"/>
-        </w:rPr>
-        <w:t xml:space="preserve">, </w:t>
-      </w:r>
-      <w:r>
-        <w:rPr>
-          <w:rStyle w:val="jlqj4b"/>
-          <w:b/>
-        </w:rPr>
-        <w:t>throw</w:t>
-      </w:r>
-      <w:r>
-        <w:rPr>
-          <w:rStyle w:val="jlqj4b"/>
-        </w:rPr>
-        <w:t xml:space="preserve"> an error: </w:t>
+          <w:color w:val="70AD47" w:themeColor="accent6"/>
+        </w:rPr>
+        <w:t>`</w:t>
       </w:r>
       <w:r>
         <w:rPr>
           <w:rStyle w:val="jlqj4b"/>
           <w:rFonts w:ascii="Consolas" w:hAnsi="Consolas"/>
           <w:b/>
-        </w:rPr>
-        <w:t>`</w:t>
-      </w:r>
-      <w:r>
-        <w:rPr>
-          <w:rStyle w:val="jlqj4b"/>
+          <w:color w:val="70AD47" w:themeColor="accent6"/>
+          <w:lang w:val="en"/>
+        </w:rPr>
+        <w:t>We are not looking for workers for this position</w:t>
+      </w:r>
+      <w:r>
+        <w:rPr>
           <w:rFonts w:ascii="Consolas" w:hAnsi="Consolas"/>
           <w:b/>
-          <w:lang w:val="en"/>
-        </w:rPr>
-        <w:t>We are not looking for workers for this position</w:t>
-      </w:r>
-      <w:r>
-        <w:rPr>
+          <w:color w:val="70AD47" w:themeColor="accent6"/>
+        </w:rPr>
+        <w:t>.</w:t>
+      </w:r>
+      <w:r>
+        <w:rPr>
+          <w:rStyle w:val="jlqj4b"/>
           <w:rFonts w:ascii="Consolas" w:hAnsi="Consolas"/>
           <w:b/>
-        </w:rPr>
-        <w:t>.</w:t>
-      </w:r>
-      <w:r>
-        <w:rPr>
-          <w:rStyle w:val="jlqj4b"/>
-          <w:rFonts w:ascii="Consolas" w:hAnsi="Consolas"/>
-          <w:b/>
+          <w:color w:val="70AD47" w:themeColor="accent6"/>
         </w:rPr>
         <w:t>`</w:t>
       </w:r>
     </w:p>
     <w:p>
       <w:pPr>
-        <w:pStyle w:val="a4"/>
+        <w:pStyle w:val="ListParagraph"/>
         <w:numPr>
           <w:ilvl w:val="0"/>
           <w:numId w:val="1"/>
@@ -1071,11 +1105,13 @@
         <w:rPr>
           <w:rFonts w:ascii="Consolas" w:hAnsi="Consolas"/>
           <w:b/>
+          <w:color w:val="70AD47" w:themeColor="accent6"/>
         </w:rPr>
       </w:pPr>
       <w:r>
         <w:rPr>
           <w:rFonts w:cstheme="minorHAnsi"/>
+          <w:color w:val="70AD47" w:themeColor="accent6"/>
         </w:rPr>
         <w:t xml:space="preserve">To be hired, the </w:t>
       </w:r>
@@ -1083,12 +1119,14 @@
         <w:rPr>
           <w:rFonts w:cstheme="minorHAnsi"/>
           <w:b/>
+          <w:color w:val="70AD47" w:themeColor="accent6"/>
         </w:rPr>
         <w:t>employee</w:t>
       </w:r>
       <w:r>
         <w:rPr>
           <w:rFonts w:cstheme="minorHAnsi"/>
+          <w:color w:val="70AD47" w:themeColor="accent6"/>
         </w:rPr>
         <w:t xml:space="preserve"> must meet the </w:t>
       </w:r>
@@ -1096,19 +1134,21 @@
         <w:rPr>
           <w:rFonts w:cstheme="minorHAnsi"/>
           <w:b/>
+          <w:color w:val="70AD47" w:themeColor="accent6"/>
         </w:rPr>
         <w:t>following requirement</w:t>
       </w:r>
       <w:r>
         <w:rPr>
           <w:rFonts w:cstheme="minorHAnsi"/>
+          <w:color w:val="70AD47" w:themeColor="accent6"/>
         </w:rPr>
         <w:t>:</w:t>
       </w:r>
     </w:p>
     <w:p>
       <w:pPr>
-        <w:pStyle w:val="a4"/>
+        <w:pStyle w:val="ListParagraph"/>
         <w:numPr>
           <w:ilvl w:val="1"/>
           <w:numId w:val="1"/>
@@ -1117,17 +1157,20 @@
         <w:rPr>
           <w:rStyle w:val="jlqj4b"/>
           <w:rFonts w:cstheme="minorHAnsi"/>
+          <w:color w:val="70AD47" w:themeColor="accent6"/>
         </w:rPr>
       </w:pPr>
       <w:r>
         <w:rPr>
           <w:rFonts w:cstheme="minorHAnsi"/>
+          <w:color w:val="70AD47" w:themeColor="accent6"/>
         </w:rPr>
         <w:t xml:space="preserve">If </w:t>
       </w:r>
       <w:r>
         <w:rPr>
           <w:rStyle w:val="jlqj4b"/>
+          <w:color w:val="70AD47" w:themeColor="accent6"/>
           <w:lang w:val="en"/>
         </w:rPr>
         <w:t xml:space="preserve">the </w:t>
@@ -1137,6 +1180,7 @@
           <w:rStyle w:val="jlqj4b"/>
           <w:rFonts w:ascii="Consolas" w:hAnsi="Consolas"/>
           <w:b/>
+          <w:color w:val="70AD47" w:themeColor="accent6"/>
           <w:lang w:val="en"/>
         </w:rPr>
         <w:t>years</w:t>
@@ -1146,6 +1190,7 @@
           <w:rStyle w:val="jlqj4b"/>
           <w:rFonts w:ascii="Consolas" w:hAnsi="Consolas"/>
           <w:b/>
+          <w:color w:val="70AD47" w:themeColor="accent6"/>
           <w:lang w:val="bg-BG"/>
         </w:rPr>
         <w:t>Е</w:t>
@@ -1155,6 +1200,7 @@
           <w:rStyle w:val="jlqj4b"/>
           <w:rFonts w:ascii="Consolas" w:hAnsi="Consolas"/>
           <w:b/>
+          <w:color w:val="70AD47" w:themeColor="accent6"/>
           <w:lang w:val="en"/>
         </w:rPr>
         <w:t>xperience</w:t>
@@ -1162,6 +1208,7 @@
       <w:r>
         <w:rPr>
           <w:rStyle w:val="jlqj4b"/>
+          <w:color w:val="70AD47" w:themeColor="accent6"/>
           <w:lang w:val="en"/>
         </w:rPr>
         <w:t xml:space="preserve"> are</w:t>
@@ -1169,6 +1216,7 @@
       <w:r>
         <w:rPr>
           <w:rStyle w:val="jlqj4b"/>
+          <w:color w:val="70AD47" w:themeColor="accent6"/>
           <w:lang w:val="en"/>
         </w:rPr>
         <w:t xml:space="preserve"> </w:t>
@@ -1177,6 +1225,7 @@
         <w:rPr>
           <w:rStyle w:val="jlqj4b"/>
           <w:b/>
+          <w:color w:val="70AD47" w:themeColor="accent6"/>
           <w:lang w:val="en"/>
         </w:rPr>
         <w:t>greater</w:t>
@@ -1184,6 +1233,7 @@
       <w:r>
         <w:rPr>
           <w:rStyle w:val="jlqj4b"/>
+          <w:color w:val="70AD47" w:themeColor="accent6"/>
           <w:lang w:val="en"/>
         </w:rPr>
         <w:t xml:space="preserve"> than </w:t>
@@ -1191,6 +1241,7 @@
       <w:r>
         <w:rPr>
           <w:rStyle w:val="jlqj4b"/>
+          <w:color w:val="70AD47" w:themeColor="accent6"/>
           <w:lang w:val="en"/>
         </w:rPr>
         <w:t xml:space="preserve">or equal to </w:t>
@@ -1199,6 +1250,7 @@
         <w:rPr>
           <w:rStyle w:val="jlqj4b"/>
           <w:b/>
+          <w:color w:val="70AD47" w:themeColor="accent6"/>
           <w:lang w:val="en"/>
         </w:rPr>
         <w:t>3</w:t>
@@ -1206,6 +1258,7 @@
       <w:r>
         <w:rPr>
           <w:rStyle w:val="jlqj4b"/>
+          <w:color w:val="70AD47" w:themeColor="accent6"/>
           <w:lang w:val="en"/>
         </w:rPr>
         <w:t xml:space="preserve">, </w:t>
@@ -1214,6 +1267,7 @@
         <w:rPr>
           <w:rStyle w:val="jlqj4b"/>
           <w:b/>
+          <w:color w:val="70AD47" w:themeColor="accent6"/>
           <w:lang w:val="en"/>
         </w:rPr>
         <w:t>return</w:t>
@@ -1221,6 +1275,7 @@
       <w:r>
         <w:rPr>
           <w:rStyle w:val="jlqj4b"/>
+          <w:color w:val="70AD47" w:themeColor="accent6"/>
           <w:lang w:val="en"/>
         </w:rPr>
         <w:t xml:space="preserve"> the string</w:t>
@@ -1228,18 +1283,20 @@
       <w:r>
         <w:rPr>
           <w:rStyle w:val="jlqj4b"/>
+          <w:color w:val="70AD47" w:themeColor="accent6"/>
         </w:rPr>
         <w:t xml:space="preserve">: </w:t>
       </w:r>
     </w:p>
     <w:p>
       <w:pPr>
-        <w:pStyle w:val="a4"/>
+        <w:pStyle w:val="ListParagraph"/>
         <w:spacing w:line="360" w:lineRule="auto"/>
         <w:ind w:left="1440"/>
         <w:rPr>
           <w:rStyle w:val="jlqj4b"/>
           <w:rFonts w:cstheme="minorHAnsi"/>
+          <w:color w:val="70AD47" w:themeColor="accent6"/>
         </w:rPr>
       </w:pPr>
       <w:r>
@@ -1247,6 +1304,7 @@
           <w:rStyle w:val="jlqj4b"/>
           <w:rFonts w:ascii="Consolas" w:hAnsi="Consolas"/>
           <w:b/>
+          <w:color w:val="70AD47" w:themeColor="accent6"/>
         </w:rPr>
         <w:t>`{name} was successfully hired for the position</w:t>
       </w:r>
@@ -1255,6 +1313,7 @@
           <w:rStyle w:val="jlqj4b"/>
           <w:rFonts w:ascii="Consolas" w:hAnsi="Consolas"/>
           <w:b/>
+          <w:color w:val="70AD47" w:themeColor="accent6"/>
           <w:lang w:val="bg-BG"/>
         </w:rPr>
         <w:t xml:space="preserve"> </w:t>
@@ -1264,6 +1323,7 @@
           <w:rStyle w:val="jlqj4b"/>
           <w:rFonts w:ascii="Consolas" w:hAnsi="Consolas"/>
           <w:b/>
+          <w:color w:val="70AD47" w:themeColor="accent6"/>
         </w:rPr>
         <w:t>{position}</w:t>
       </w:r>
@@ -1272,6 +1332,7 @@
           <w:rStyle w:val="jlqj4b"/>
           <w:rFonts w:ascii="Consolas" w:hAnsi="Consolas"/>
           <w:b/>
+          <w:color w:val="70AD47" w:themeColor="accent6"/>
         </w:rPr>
         <w:t>.</w:t>
       </w:r>
@@ -1280,13 +1341,14 @@
           <w:rStyle w:val="jlqj4b"/>
           <w:rFonts w:ascii="Consolas" w:hAnsi="Consolas"/>
           <w:b/>
+          <w:color w:val="70AD47" w:themeColor="accent6"/>
         </w:rPr>
         <w:t>`</w:t>
       </w:r>
     </w:p>
     <w:p>
       <w:pPr>
-        <w:pStyle w:val="a4"/>
+        <w:pStyle w:val="ListParagraph"/>
         <w:numPr>
           <w:ilvl w:val="0"/>
           <w:numId w:val="1"/>
@@ -1296,11 +1358,13 @@
           <w:rStyle w:val="jlqj4b"/>
           <w:rFonts w:ascii="Consolas" w:hAnsi="Consolas"/>
           <w:b/>
-        </w:rPr>
-      </w:pPr>
-      <w:r>
-        <w:rPr>
-          <w:rStyle w:val="jlqj4b"/>
+          <w:color w:val="70AD47" w:themeColor="accent6"/>
+        </w:rPr>
+      </w:pPr>
+      <w:r>
+        <w:rPr>
+          <w:rStyle w:val="jlqj4b"/>
+          <w:color w:val="70AD47" w:themeColor="accent6"/>
           <w:lang w:val="en"/>
         </w:rPr>
         <w:t>Otherwise, if the above c</w:t>
@@ -1308,6 +1372,7 @@
       <w:r>
         <w:rPr>
           <w:rStyle w:val="jlqj4b"/>
+          <w:color w:val="70AD47" w:themeColor="accent6"/>
           <w:lang w:val="en"/>
         </w:rPr>
         <w:t xml:space="preserve">onditions are not met, </w:t>
@@ -1316,6 +1381,7 @@
         <w:rPr>
           <w:rStyle w:val="jlqj4b"/>
           <w:b/>
+          <w:color w:val="70AD47" w:themeColor="accent6"/>
           <w:lang w:val="en"/>
         </w:rPr>
         <w:t xml:space="preserve">return </w:t>
@@ -1323,6 +1389,7 @@
       <w:r>
         <w:rPr>
           <w:rStyle w:val="jlqj4b"/>
+          <w:color w:val="70AD47" w:themeColor="accent6"/>
           <w:lang w:val="en"/>
         </w:rPr>
         <w:t>the following message</w:t>
@@ -1330,17 +1397,19 @@
       <w:r>
         <w:rPr>
           <w:rStyle w:val="jlqj4b"/>
+          <w:color w:val="70AD47" w:themeColor="accent6"/>
         </w:rPr>
         <w:t>:</w:t>
       </w:r>
     </w:p>
     <w:p>
       <w:pPr>
-        <w:pStyle w:val="a4"/>
+        <w:pStyle w:val="ListParagraph"/>
         <w:spacing w:line="360" w:lineRule="auto"/>
         <w:rPr>
           <w:rFonts w:ascii="Consolas" w:hAnsi="Consolas"/>
           <w:b/>
+          <w:color w:val="70AD47" w:themeColor="accent6"/>
         </w:rPr>
       </w:pPr>
       <w:r>
@@ -1348,15 +1417,16 @@
           <w:rStyle w:val="jlqj4b"/>
           <w:rFonts w:ascii="Consolas" w:hAnsi="Consolas"/>
           <w:b/>
+          <w:color w:val="70AD47" w:themeColor="accent6"/>
         </w:rPr>
         <w:t xml:space="preserve">      </w:t>
       </w:r>
-      <w:proofErr w:type="gramStart"/>
       <w:r>
         <w:rPr>
           <w:rStyle w:val="jlqj4b"/>
           <w:rFonts w:ascii="Consolas" w:hAnsi="Consolas"/>
           <w:b/>
+          <w:color w:val="70AD47" w:themeColor="accent6"/>
         </w:rPr>
         <w:t>`</w:t>
       </w:r>
@@ -1365,16 +1435,17 @@
           <w:rStyle w:val="jlqj4b"/>
           <w:rFonts w:ascii="Consolas" w:hAnsi="Consolas"/>
           <w:b/>
+          <w:color w:val="70AD47" w:themeColor="accent6"/>
           <w:lang w:val="en"/>
         </w:rPr>
         <w:t>{</w:t>
       </w:r>
-      <w:proofErr w:type="gramEnd"/>
       <w:r>
         <w:rPr>
           <w:rStyle w:val="jlqj4b"/>
           <w:rFonts w:ascii="Consolas" w:hAnsi="Consolas"/>
           <w:b/>
+          <w:color w:val="70AD47" w:themeColor="accent6"/>
         </w:rPr>
         <w:t>name</w:t>
       </w:r>
@@ -1383,6 +1454,7 @@
           <w:rStyle w:val="jlqj4b"/>
           <w:rFonts w:ascii="Consolas" w:hAnsi="Consolas"/>
           <w:b/>
+          <w:color w:val="70AD47" w:themeColor="accent6"/>
           <w:lang w:val="en"/>
         </w:rPr>
         <w:t>} is not approved for this position</w:t>
@@ -1392,6 +1464,7 @@
           <w:rStyle w:val="jlqj4b"/>
           <w:rFonts w:ascii="Consolas" w:hAnsi="Consolas"/>
           <w:b/>
+          <w:color w:val="70AD47" w:themeColor="accent6"/>
           <w:lang w:val="en"/>
         </w:rPr>
         <w:t>.</w:t>
@@ -1401,89 +1474,121 @@
           <w:rStyle w:val="jlqj4b"/>
           <w:rFonts w:ascii="Consolas" w:hAnsi="Consolas"/>
           <w:b/>
+          <w:color w:val="70AD47" w:themeColor="accent6"/>
         </w:rPr>
         <w:t>`</w:t>
       </w:r>
     </w:p>
     <w:p>
       <w:pPr>
-        <w:pStyle w:val="a4"/>
+        <w:pStyle w:val="ListParagraph"/>
         <w:numPr>
           <w:ilvl w:val="0"/>
           <w:numId w:val="1"/>
         </w:numPr>
         <w:spacing w:line="360" w:lineRule="auto"/>
-      </w:pPr>
-      <w:r>
-        <w:t>T</w:t>
-      </w:r>
-      <w:r>
-        <w:t xml:space="preserve">here is </w:t>
-      </w:r>
-      <w:r>
-        <w:rPr>
-          <w:b/>
+        <w:rPr>
+          <w:color w:val="70AD47" w:themeColor="accent6"/>
+        </w:rPr>
+      </w:pPr>
+      <w:r>
+        <w:rPr>
+          <w:color w:val="70AD47" w:themeColor="accent6"/>
+        </w:rPr>
+        <w:t xml:space="preserve">There is </w:t>
+      </w:r>
+      <w:r>
+        <w:rPr>
+          <w:b/>
+          <w:color w:val="70AD47" w:themeColor="accent6"/>
         </w:rPr>
         <w:t>no</w:t>
       </w:r>
       <w:r>
+        <w:rPr>
+          <w:color w:val="70AD47" w:themeColor="accent6"/>
+        </w:rPr>
         <w:t xml:space="preserve"> need for </w:t>
       </w:r>
       <w:r>
         <w:rPr>
           <w:b/>
+          <w:color w:val="70AD47" w:themeColor="accent6"/>
         </w:rPr>
         <w:t>validation</w:t>
       </w:r>
       <w:r>
+        <w:rPr>
+          <w:color w:val="70AD47" w:themeColor="accent6"/>
+        </w:rPr>
         <w:t xml:space="preserve"> for the </w:t>
       </w:r>
       <w:r>
         <w:rPr>
           <w:b/>
+          <w:color w:val="70AD47" w:themeColor="accent6"/>
         </w:rPr>
         <w:t>input</w:t>
       </w:r>
       <w:r>
-        <w:t xml:space="preserve">, you will always be given </w:t>
-      </w:r>
-      <w:r>
-        <w:t>string</w:t>
-      </w:r>
-      <w:r>
-        <w:rPr>
+        <w:rPr>
+          <w:color w:val="70AD47" w:themeColor="accent6"/>
+        </w:rPr>
+        <w:t>, you will always be given string</w:t>
+      </w:r>
+      <w:r>
+        <w:rPr>
+          <w:color w:val="70AD47" w:themeColor="accent6"/>
           <w:lang w:val="bg-BG"/>
         </w:rPr>
         <w:t>,</w:t>
       </w:r>
       <w:r>
+        <w:rPr>
+          <w:color w:val="70AD47" w:themeColor="accent6"/>
+        </w:rPr>
         <w:t xml:space="preserve"> st</w:t>
       </w:r>
       <w:r>
+        <w:rPr>
+          <w:color w:val="70AD47" w:themeColor="accent6"/>
+        </w:rPr>
         <w:t>r</w:t>
       </w:r>
       <w:r>
+        <w:rPr>
+          <w:color w:val="70AD47" w:themeColor="accent6"/>
+        </w:rPr>
         <w:t>ing</w:t>
       </w:r>
       <w:r>
+        <w:rPr>
+          <w:color w:val="70AD47" w:themeColor="accent6"/>
+        </w:rPr>
         <w:t>,</w:t>
       </w:r>
       <w:r>
+        <w:rPr>
+          <w:color w:val="70AD47" w:themeColor="accent6"/>
+        </w:rPr>
         <w:t xml:space="preserve"> and number</w:t>
       </w:r>
       <w:r>
+        <w:rPr>
+          <w:color w:val="70AD47" w:themeColor="accent6"/>
+        </w:rPr>
         <w:t>.</w:t>
       </w:r>
     </w:p>
     <w:p>
       <w:pPr>
-        <w:pStyle w:val="a4"/>
+        <w:pStyle w:val="ListParagraph"/>
         <w:spacing w:line="360" w:lineRule="auto"/>
       </w:pPr>
     </w:p>
     <w:p>
       <w:pPr>
-        <w:pStyle w:val="a4"/>
+        <w:pStyle w:val="ListParagraph"/>
         <w:numPr>
           <w:ilvl w:val="0"/>
           <w:numId w:val="13"/>
@@ -1565,7 +1670,7 @@
     </w:p>
     <w:p>
       <w:pPr>
-        <w:pStyle w:val="a4"/>
+        <w:pStyle w:val="ListParagraph"/>
         <w:numPr>
           <w:ilvl w:val="0"/>
           <w:numId w:val="15"/>
@@ -1632,7 +1737,7 @@
     </w:p>
     <w:p>
       <w:pPr>
-        <w:pStyle w:val="a4"/>
+        <w:pStyle w:val="ListParagraph"/>
         <w:numPr>
           <w:ilvl w:val="0"/>
           <w:numId w:val="15"/>
@@ -1712,7 +1817,7 @@
       </w:r>
       <w:r>
         <w:rPr>
-          <w:rStyle w:val="10"/>
+          <w:rStyle w:val="Heading1Char"/>
           <w:lang w:val="en"/>
         </w:rPr>
         <w:t xml:space="preserve"> </w:t>
@@ -1757,7 +1862,7 @@
     </w:p>
     <w:p>
       <w:pPr>
-        <w:pStyle w:val="a4"/>
+        <w:pStyle w:val="ListParagraph"/>
         <w:numPr>
           <w:ilvl w:val="0"/>
           <w:numId w:val="15"/>
@@ -1826,7 +1931,7 @@
     </w:p>
     <w:p>
       <w:pPr>
-        <w:pStyle w:val="a4"/>
+        <w:pStyle w:val="ListParagraph"/>
         <w:numPr>
           <w:ilvl w:val="0"/>
           <w:numId w:val="15"/>
@@ -1870,7 +1975,7 @@
     </w:p>
     <w:p>
       <w:pPr>
-        <w:pStyle w:val="a4"/>
+        <w:pStyle w:val="ListParagraph"/>
         <w:numPr>
           <w:ilvl w:val="0"/>
           <w:numId w:val="15"/>
@@ -1943,7 +2048,7 @@
       </w:r>
       <w:r>
         <w:rPr>
-          <w:rStyle w:val="10"/>
+          <w:rStyle w:val="Heading1Char"/>
           <w:lang w:val="en"/>
         </w:rPr>
         <w:t xml:space="preserve"> </w:t>
@@ -2020,7 +2125,7 @@
     </w:p>
     <w:p>
       <w:pPr>
-        <w:pStyle w:val="a4"/>
+        <w:pStyle w:val="ListParagraph"/>
         <w:spacing w:line="276" w:lineRule="auto"/>
         <w:rPr>
           <w:rFonts w:ascii="Consolas" w:hAnsi="Consolas"/>
@@ -2030,7 +2135,7 @@
     </w:p>
     <w:p>
       <w:pPr>
-        <w:pStyle w:val="a4"/>
+        <w:pStyle w:val="ListParagraph"/>
         <w:numPr>
           <w:ilvl w:val="0"/>
           <w:numId w:val="13"/>
@@ -2110,7 +2215,7 @@
     </w:p>
     <w:p>
       <w:pPr>
-        <w:pStyle w:val="a4"/>
+        <w:pStyle w:val="ListParagraph"/>
         <w:numPr>
           <w:ilvl w:val="1"/>
           <w:numId w:val="13"/>
@@ -2269,7 +2374,7 @@
     </w:p>
     <w:p>
       <w:pPr>
-        <w:pStyle w:val="a4"/>
+        <w:pStyle w:val="ListParagraph"/>
         <w:numPr>
           <w:ilvl w:val="1"/>
           <w:numId w:val="13"/>
@@ -2364,7 +2469,7 @@
     </w:p>
     <w:p>
       <w:pPr>
-        <w:pStyle w:val="a4"/>
+        <w:pStyle w:val="ListParagraph"/>
         <w:numPr>
           <w:ilvl w:val="0"/>
           <w:numId w:val="2"/>
@@ -2489,7 +2594,7 @@
     </w:p>
     <w:p>
       <w:pPr>
-        <w:pStyle w:val="a4"/>
+        <w:pStyle w:val="ListParagraph"/>
         <w:numPr>
           <w:ilvl w:val="1"/>
           <w:numId w:val="13"/>
@@ -2590,7 +2695,7 @@
     </w:p>
     <w:p>
       <w:pPr>
-        <w:pStyle w:val="a4"/>
+        <w:pStyle w:val="ListParagraph"/>
         <w:numPr>
           <w:ilvl w:val="2"/>
           <w:numId w:val="13"/>
@@ -2613,18 +2718,7 @@
           <w:b/>
           <w:lang w:val="en"/>
         </w:rPr>
-        <w:t>empl</w:t>
-      </w:r>
-      <w:bookmarkStart w:id="0" w:name="_GoBack"/>
-      <w:bookmarkEnd w:id="0"/>
-      <w:r>
-        <w:rPr>
-          <w:rStyle w:val="jlqj4b"/>
-          <w:rFonts w:ascii="Consolas" w:hAnsi="Consolas"/>
-          <w:b/>
-          <w:lang w:val="en"/>
-        </w:rPr>
-        <w:t>oyees</w:t>
+        <w:t>employees</w:t>
       </w:r>
       <w:r>
         <w:rPr>
@@ -2662,7 +2756,7 @@
     </w:p>
     <w:p>
       <w:pPr>
-        <w:pStyle w:val="a4"/>
+        <w:pStyle w:val="ListParagraph"/>
         <w:numPr>
           <w:ilvl w:val="2"/>
           <w:numId w:val="13"/>
@@ -2710,21 +2804,7 @@
           <w:rStyle w:val="jlqj4b"/>
           <w:lang w:val="en"/>
         </w:rPr>
-        <w:t xml:space="preserve"> the </w:t>
-      </w:r>
-      <w:r>
-        <w:rPr>
-          <w:rStyle w:val="jlqj4b"/>
-          <w:lang w:val="en"/>
-        </w:rPr>
-        <w:t>array</w:t>
-      </w:r>
-      <w:r>
-        <w:rPr>
-          <w:rStyle w:val="jlqj4b"/>
-          <w:lang w:val="en"/>
-        </w:rPr>
-        <w:t>.</w:t>
+        <w:t xml:space="preserve"> the array.</w:t>
       </w:r>
     </w:p>
     <w:p>
@@ -2791,7 +2871,7 @@
     </w:p>
     <w:tbl>
       <w:tblPr>
-        <w:tblStyle w:val="a3"/>
+        <w:tblStyle w:val="TableGrid"/>
         <w:tblW w:w="10080" w:type="dxa"/>
         <w:tblInd w:w="-275" w:type="dxa"/>
         <w:tblLayout w:type="fixed"/>
@@ -5667,7 +5747,7 @@
 </file>
 
 <file path=word/numbering.xml><?xml version="1.0" encoding="utf-8"?>
-<w:numbering xmlns:wpc="http://schemas.microsoft.com/office/word/2010/wordprocessingCanvas" xmlns:mc="http://schemas.openxmlformats.org/markup-compatibility/2006" xmlns:o="urn:schemas-microsoft-com:office:office" xmlns:r="http://schemas.openxmlformats.org/officeDocument/2006/relationships" xmlns:m="http://schemas.openxmlformats.org/officeDocument/2006/math" xmlns:v="urn:schemas-microsoft-com:vml" xmlns:wp14="http://schemas.microsoft.com/office/word/2010/wordprocessingDrawing" xmlns:wp="http://schemas.openxmlformats.org/drawingml/2006/wordprocessingDrawing" xmlns:w10="urn:schemas-microsoft-com:office:word" xmlns:w="http://schemas.openxmlformats.org/wordprocessingml/2006/main" xmlns:w14="http://schemas.microsoft.com/office/word/2010/wordml" xmlns:w15="http://schemas.microsoft.com/office/word/2012/wordml" xmlns:wpg="http://schemas.microsoft.com/office/word/2010/wordprocessingGroup" xmlns:wpi="http://schemas.microsoft.com/office/word/2010/wordprocessingInk" xmlns:wne="http://schemas.microsoft.com/office/word/2006/wordml" xmlns:wps="http://schemas.microsoft.com/office/word/2010/wordprocessingShape" mc:Ignorable="w14 w15 wp14">
+<w:numbering xmlns:wpc="http://schemas.microsoft.com/office/word/2010/wordprocessingCanvas" xmlns:cx="http://schemas.microsoft.com/office/drawing/2014/chartex" xmlns:cx1="http://schemas.microsoft.com/office/drawing/2015/9/8/chartex" xmlns:cx2="http://schemas.microsoft.com/office/drawing/2015/10/21/chartex" xmlns:cx3="http://schemas.microsoft.com/office/drawing/2016/5/9/chartex" xmlns:cx4="http://schemas.microsoft.com/office/drawing/2016/5/10/chartex" xmlns:cx5="http://schemas.microsoft.com/office/drawing/2016/5/11/chartex" xmlns:cx6="http://schemas.microsoft.com/office/drawing/2016/5/12/chartex" xmlns:cx7="http://schemas.microsoft.com/office/drawing/2016/5/13/chartex" xmlns:cx8="http://schemas.microsoft.com/office/drawing/2016/5/14/chartex" xmlns:mc="http://schemas.openxmlformats.org/markup-compatibility/2006" xmlns:aink="http://schemas.microsoft.com/office/drawing/2016/ink" xmlns:am3d="http://schemas.microsoft.com/office/drawing/2017/model3d" xmlns:o="urn:schemas-microsoft-com:office:office" xmlns:r="http://schemas.openxmlformats.org/officeDocument/2006/relationships" xmlns:m="http://schemas.openxmlformats.org/officeDocument/2006/math" xmlns:v="urn:schemas-microsoft-com:vml" xmlns:wp14="http://schemas.microsoft.com/office/word/2010/wordprocessingDrawing" xmlns:wp="http://schemas.openxmlformats.org/drawingml/2006/wordprocessingDrawing" xmlns:w10="urn:schemas-microsoft-com:office:word" xmlns:w="http://schemas.openxmlformats.org/wordprocessingml/2006/main" xmlns:w14="http://schemas.microsoft.com/office/word/2010/wordml" xmlns:w15="http://schemas.microsoft.com/office/word/2012/wordml" xmlns:w16cex="http://schemas.microsoft.com/office/word/2018/wordml/cex" xmlns:w16cid="http://schemas.microsoft.com/office/word/2016/wordml/cid" xmlns:w16="http://schemas.microsoft.com/office/word/2018/wordml" xmlns:w16sdtdh="http://schemas.microsoft.com/office/word/2020/wordml/sdtdatahash" xmlns:w16se="http://schemas.microsoft.com/office/word/2015/wordml/symex" xmlns:wpg="http://schemas.microsoft.com/office/word/2010/wordprocessingGroup" xmlns:wpi="http://schemas.microsoft.com/office/word/2010/wordprocessingInk" xmlns:wne="http://schemas.microsoft.com/office/word/2006/wordml" xmlns:wps="http://schemas.microsoft.com/office/word/2010/wordprocessingShape" mc:Ignorable="w14 w15 w16se w16cid w16 w16cex w16sdtdh wp14">
   <w:abstractNum w:abstractNumId="0" w15:restartNumberingAfterBreak="0">
     <w:nsid w:val="0088141A"/>
     <w:multiLevelType w:val="hybridMultilevel"/>
@@ -7528,7 +7608,7 @@
 </file>
 
 <file path=word/styles.xml><?xml version="1.0" encoding="utf-8"?>
-<w:styles xmlns:mc="http://schemas.openxmlformats.org/markup-compatibility/2006" xmlns:r="http://schemas.openxmlformats.org/officeDocument/2006/relationships" xmlns:w="http://schemas.openxmlformats.org/wordprocessingml/2006/main" xmlns:w14="http://schemas.microsoft.com/office/word/2010/wordml" xmlns:w15="http://schemas.microsoft.com/office/word/2012/wordml" mc:Ignorable="w14 w15">
+<w:styles xmlns:mc="http://schemas.openxmlformats.org/markup-compatibility/2006" xmlns:r="http://schemas.openxmlformats.org/officeDocument/2006/relationships" xmlns:w="http://schemas.openxmlformats.org/wordprocessingml/2006/main" xmlns:w14="http://schemas.microsoft.com/office/word/2010/wordml" xmlns:w15="http://schemas.microsoft.com/office/word/2012/wordml" xmlns:w16cex="http://schemas.microsoft.com/office/word/2018/wordml/cex" xmlns:w16cid="http://schemas.microsoft.com/office/word/2016/wordml/cid" xmlns:w16="http://schemas.microsoft.com/office/word/2018/wordml" xmlns:w16sdtdh="http://schemas.microsoft.com/office/word/2020/wordml/sdtdatahash" xmlns:w16se="http://schemas.microsoft.com/office/word/2015/wordml/symex" mc:Ignorable="w14 w15 w16se w16cid w16 w16cex w16sdtdh">
   <w:docDefaults>
     <w:rPrDefault>
       <w:rPr>
@@ -7544,7 +7624,7 @@
       </w:pPr>
     </w:pPrDefault>
   </w:docDefaults>
-  <w:latentStyles w:defLockedState="0" w:defUIPriority="99" w:defSemiHidden="0" w:defUnhideWhenUsed="0" w:defQFormat="0" w:count="371">
+  <w:latentStyles w:defLockedState="0" w:defUIPriority="99" w:defSemiHidden="0" w:defUnhideWhenUsed="0" w:defQFormat="0" w:count="376">
     <w:lsdException w:name="Normal" w:uiPriority="0" w:qFormat="1"/>
     <w:lsdException w:name="heading 1" w:uiPriority="9" w:qFormat="1"/>
     <w:lsdException w:name="heading 2" w:semiHidden="1" w:uiPriority="9" w:unhideWhenUsed="1" w:qFormat="1"/>
@@ -7650,7 +7730,6 @@
     <w:lsdException w:name="HTML Sample" w:semiHidden="1" w:unhideWhenUsed="1"/>
     <w:lsdException w:name="HTML Typewriter" w:semiHidden="1" w:unhideWhenUsed="1"/>
     <w:lsdException w:name="HTML Variable" w:semiHidden="1" w:unhideWhenUsed="1"/>
-    <w:lsdException w:name="Normal Table" w:semiHidden="1" w:unhideWhenUsed="1"/>
     <w:lsdException w:name="annotation subject" w:semiHidden="1" w:unhideWhenUsed="1"/>
     <w:lsdException w:name="No List" w:semiHidden="1" w:unhideWhenUsed="1"/>
     <w:lsdException w:name="Outline List 1" w:semiHidden="1" w:unhideWhenUsed="1"/>
@@ -7693,11 +7772,8 @@
     <w:lsdException w:name="Table Contemporary" w:semiHidden="1" w:unhideWhenUsed="1"/>
     <w:lsdException w:name="Table Elegant" w:semiHidden="1" w:unhideWhenUsed="1"/>
     <w:lsdException w:name="Table Professional" w:semiHidden="1" w:unhideWhenUsed="1"/>
-    <w:lsdException w:name="Table Subtle 1" w:semiHidden="1" w:unhideWhenUsed="1"/>
     <w:lsdException w:name="Table Subtle 2" w:semiHidden="1" w:unhideWhenUsed="1"/>
     <w:lsdException w:name="Table Web 1" w:semiHidden="1" w:unhideWhenUsed="1"/>
-    <w:lsdException w:name="Table Web 2" w:semiHidden="1" w:unhideWhenUsed="1"/>
-    <w:lsdException w:name="Table Web 3" w:semiHidden="1" w:unhideWhenUsed="1"/>
     <w:lsdException w:name="Balloon Text" w:semiHidden="1" w:unhideWhenUsed="1"/>
     <w:lsdException w:name="Table Grid" w:uiPriority="59"/>
     <w:lsdException w:name="Table Theme" w:semiHidden="1" w:unhideWhenUsed="1"/>
@@ -7916,8 +7992,13 @@
     <w:lsdException w:name="List Table 5 Dark Accent 6" w:uiPriority="50"/>
     <w:lsdException w:name="List Table 6 Colorful Accent 6" w:uiPriority="51"/>
     <w:lsdException w:name="List Table 7 Colorful Accent 6" w:uiPriority="52"/>
+    <w:lsdException w:name="Mention" w:semiHidden="1" w:unhideWhenUsed="1"/>
+    <w:lsdException w:name="Smart Hyperlink" w:semiHidden="1" w:unhideWhenUsed="1"/>
+    <w:lsdException w:name="Hashtag" w:semiHidden="1" w:unhideWhenUsed="1"/>
+    <w:lsdException w:name="Unresolved Mention" w:semiHidden="1" w:unhideWhenUsed="1"/>
+    <w:lsdException w:name="Smart Link" w:semiHidden="1" w:unhideWhenUsed="1"/>
   </w:latentStyles>
-  <w:style w:type="paragraph" w:default="1" w:styleId="a">
+  <w:style w:type="paragraph" w:default="1" w:styleId="Normal">
     <w:name w:val="Normal"/>
     <w:qFormat/>
     <w:rsid w:val="00F72A1A"/>
@@ -7925,11 +8006,11 @@
       <w:lang w:val="en-US"/>
     </w:rPr>
   </w:style>
-  <w:style w:type="paragraph" w:styleId="1">
+  <w:style w:type="paragraph" w:styleId="Heading1">
     <w:name w:val="heading 1"/>
-    <w:basedOn w:val="a"/>
-    <w:next w:val="a"/>
-    <w:link w:val="10"/>
+    <w:basedOn w:val="Normal"/>
+    <w:next w:val="Normal"/>
+    <w:link w:val="Heading1Char"/>
     <w:uiPriority w:val="9"/>
     <w:qFormat/>
     <w:rsid w:val="004538DA"/>
@@ -7947,11 +8028,11 @@
       <w:szCs w:val="32"/>
     </w:rPr>
   </w:style>
-  <w:style w:type="paragraph" w:styleId="2">
+  <w:style w:type="paragraph" w:styleId="Heading2">
     <w:name w:val="heading 2"/>
-    <w:basedOn w:val="a"/>
-    <w:next w:val="a"/>
-    <w:link w:val="20"/>
+    <w:basedOn w:val="Normal"/>
+    <w:next w:val="Normal"/>
+    <w:link w:val="Heading2Char"/>
     <w:uiPriority w:val="9"/>
     <w:semiHidden/>
     <w:unhideWhenUsed/>
@@ -7970,11 +8051,11 @@
       <w:szCs w:val="26"/>
     </w:rPr>
   </w:style>
-  <w:style w:type="paragraph" w:styleId="3">
+  <w:style w:type="paragraph" w:styleId="Heading3">
     <w:name w:val="heading 3"/>
-    <w:basedOn w:val="a"/>
-    <w:next w:val="a"/>
-    <w:link w:val="30"/>
+    <w:basedOn w:val="Normal"/>
+    <w:next w:val="Normal"/>
+    <w:link w:val="Heading3Char"/>
     <w:uiPriority w:val="9"/>
     <w:semiHidden/>
     <w:unhideWhenUsed/>
@@ -7993,13 +8074,13 @@
       <w:szCs w:val="24"/>
     </w:rPr>
   </w:style>
-  <w:style w:type="character" w:default="1" w:styleId="a0">
+  <w:style w:type="character" w:default="1" w:styleId="DefaultParagraphFont">
     <w:name w:val="Default Paragraph Font"/>
     <w:uiPriority w:val="1"/>
     <w:semiHidden/>
     <w:unhideWhenUsed/>
   </w:style>
-  <w:style w:type="table" w:default="1" w:styleId="a1">
+  <w:style w:type="table" w:default="1" w:styleId="TableNormal">
     <w:name w:val="Normal Table"/>
     <w:uiPriority w:val="99"/>
     <w:semiHidden/>
@@ -8014,16 +8095,16 @@
       </w:tblCellMar>
     </w:tblPr>
   </w:style>
-  <w:style w:type="numbering" w:default="1" w:styleId="a2">
+  <w:style w:type="numbering" w:default="1" w:styleId="NoList">
     <w:name w:val="No List"/>
     <w:uiPriority w:val="99"/>
     <w:semiHidden/>
     <w:unhideWhenUsed/>
   </w:style>
-  <w:style w:type="character" w:customStyle="1" w:styleId="10">
-    <w:name w:val="Заглавие 1 Знак"/>
-    <w:basedOn w:val="a0"/>
-    <w:link w:val="1"/>
+  <w:style w:type="character" w:customStyle="1" w:styleId="Heading1Char">
+    <w:name w:val="Heading 1 Char"/>
+    <w:basedOn w:val="DefaultParagraphFont"/>
+    <w:link w:val="Heading1"/>
     <w:uiPriority w:val="9"/>
     <w:rsid w:val="004538DA"/>
     <w:rPr>
@@ -8035,9 +8116,9 @@
       <w:lang w:val="en-US"/>
     </w:rPr>
   </w:style>
-  <w:style w:type="table" w:styleId="a3">
+  <w:style w:type="table" w:styleId="TableGrid">
     <w:name w:val="Table Grid"/>
-    <w:basedOn w:val="a1"/>
+    <w:basedOn w:val="TableNormal"/>
     <w:uiPriority w:val="59"/>
     <w:rsid w:val="00F72A1A"/>
     <w:pPr>
@@ -8057,10 +8138,10 @@
       </w:tblBorders>
     </w:tblPr>
   </w:style>
-  <w:style w:type="paragraph" w:styleId="HTML">
+  <w:style w:type="paragraph" w:styleId="HTMLPreformatted">
     <w:name w:val="HTML Preformatted"/>
-    <w:basedOn w:val="a"/>
-    <w:link w:val="HTML0"/>
+    <w:basedOn w:val="Normal"/>
+    <w:link w:val="HTMLPreformattedChar"/>
     <w:uiPriority w:val="99"/>
     <w:unhideWhenUsed/>
     <w:rsid w:val="00F72A1A"/>
@@ -8091,10 +8172,10 @@
       <w:szCs w:val="20"/>
     </w:rPr>
   </w:style>
-  <w:style w:type="character" w:customStyle="1" w:styleId="HTML0">
-    <w:name w:val="HTML стандартен Знак"/>
-    <w:basedOn w:val="a0"/>
-    <w:link w:val="HTML"/>
+  <w:style w:type="character" w:customStyle="1" w:styleId="HTMLPreformattedChar">
+    <w:name w:val="HTML Preformatted Char"/>
+    <w:basedOn w:val="DefaultParagraphFont"/>
+    <w:link w:val="HTMLPreformatted"/>
     <w:uiPriority w:val="99"/>
     <w:rsid w:val="00F72A1A"/>
     <w:rPr>
@@ -8104,9 +8185,9 @@
       <w:lang w:val="en-US"/>
     </w:rPr>
   </w:style>
-  <w:style w:type="paragraph" w:styleId="a4">
+  <w:style w:type="paragraph" w:styleId="ListParagraph">
     <w:name w:val="List Paragraph"/>
-    <w:basedOn w:val="a"/>
+    <w:basedOn w:val="Normal"/>
     <w:uiPriority w:val="34"/>
     <w:qFormat/>
     <w:rsid w:val="00D660D3"/>
@@ -8117,13 +8198,13 @@
   </w:style>
   <w:style w:type="character" w:customStyle="1" w:styleId="jlqj4b">
     <w:name w:val="jlqj4b"/>
-    <w:basedOn w:val="a0"/>
+    <w:basedOn w:val="DefaultParagraphFont"/>
     <w:rsid w:val="00D660D3"/>
   </w:style>
-  <w:style w:type="character" w:customStyle="1" w:styleId="30">
-    <w:name w:val="Заглавие 3 Знак"/>
-    <w:basedOn w:val="a0"/>
-    <w:link w:val="3"/>
+  <w:style w:type="character" w:customStyle="1" w:styleId="Heading3Char">
+    <w:name w:val="Heading 3 Char"/>
+    <w:basedOn w:val="DefaultParagraphFont"/>
+    <w:link w:val="Heading3"/>
     <w:uiPriority w:val="9"/>
     <w:semiHidden/>
     <w:rsid w:val="00D57639"/>
@@ -8137,7 +8218,7 @@
   </w:style>
   <w:style w:type="paragraph" w:customStyle="1" w:styleId="Code">
     <w:name w:val="Code"/>
-    <w:basedOn w:val="a"/>
+    <w:basedOn w:val="Normal"/>
     <w:link w:val="CodeChar"/>
     <w:qFormat/>
     <w:rsid w:val="00D57639"/>
@@ -8152,7 +8233,7 @@
   </w:style>
   <w:style w:type="character" w:customStyle="1" w:styleId="CodeChar">
     <w:name w:val="Code Char"/>
-    <w:basedOn w:val="a0"/>
+    <w:basedOn w:val="DefaultParagraphFont"/>
     <w:link w:val="Code"/>
     <w:qFormat/>
     <w:rsid w:val="00D57639"/>
@@ -8163,10 +8244,10 @@
       <w:lang w:val="en-US"/>
     </w:rPr>
   </w:style>
-  <w:style w:type="character" w:customStyle="1" w:styleId="20">
-    <w:name w:val="Заглавие 2 Знак"/>
-    <w:basedOn w:val="a0"/>
-    <w:link w:val="2"/>
+  <w:style w:type="character" w:customStyle="1" w:styleId="Heading2Char">
+    <w:name w:val="Heading 2 Char"/>
+    <w:basedOn w:val="DefaultParagraphFont"/>
+    <w:link w:val="Heading2"/>
     <w:uiPriority w:val="9"/>
     <w:semiHidden/>
     <w:rsid w:val="00EF5FAA"/>

</xml_diff>